<commit_message>
CTP proposal 742 word count
</commit_message>
<xml_diff>
--- a/proposal_document_ethics.docx
+++ b/proposal_document_ethics.docx
@@ -1,6 +1,6 @@
 
 <file path=word/document.xml><?xml version="1.0" encoding="utf-8"?>
-<w:document xmlns:wpc="http://schemas.microsoft.com/office/word/2010/wordprocessingCanvas" xmlns:cx="http://schemas.microsoft.com/office/drawing/2014/chartex" xmlns:cx1="http://schemas.microsoft.com/office/drawing/2015/9/8/chartex" xmlns:cx2="http://schemas.microsoft.com/office/drawing/2015/10/21/chartex" xmlns:cx3="http://schemas.microsoft.com/office/drawing/2016/5/9/chartex" xmlns:cx4="http://schemas.microsoft.com/office/drawing/2016/5/10/chartex" xmlns:cx5="http://schemas.microsoft.com/office/drawing/2016/5/11/chartex" xmlns:cx6="http://schemas.microsoft.com/office/drawing/2016/5/12/chartex" xmlns:cx7="http://schemas.microsoft.com/office/drawing/2016/5/13/chartex" xmlns:cx8="http://schemas.microsoft.com/office/drawing/2016/5/14/chartex" xmlns:mc="http://schemas.openxmlformats.org/markup-compatibility/2006" xmlns:aink="http://schemas.microsoft.com/office/drawing/2016/ink" xmlns:am3d="http://schemas.microsoft.com/office/drawing/2017/model3d" xmlns:o="urn:schemas-microsoft-com:office:office" xmlns:r="http://schemas.openxmlformats.org/officeDocument/2006/relationships" xmlns:m="http://schemas.openxmlformats.org/officeDocument/2006/math" xmlns:v="urn:schemas-microsoft-com:vml" xmlns:wp14="http://schemas.microsoft.com/office/word/2010/wordprocessingDrawing" xmlns:wp="http://schemas.openxmlformats.org/drawingml/2006/wordprocessingDrawing" xmlns:w10="urn:schemas-microsoft-com:office:word" xmlns:w="http://schemas.openxmlformats.org/wordprocessingml/2006/main" xmlns:w14="http://schemas.microsoft.com/office/word/2010/wordml" xmlns:w15="http://schemas.microsoft.com/office/word/2012/wordml" xmlns:w16cid="http://schemas.microsoft.com/office/word/2016/wordml/cid" xmlns:w16se="http://schemas.microsoft.com/office/word/2015/wordml/symex" xmlns:wpg="http://schemas.microsoft.com/office/word/2010/wordprocessingGroup" xmlns:wpi="http://schemas.microsoft.com/office/word/2010/wordprocessingInk" xmlns:wne="http://schemas.microsoft.com/office/word/2006/wordml" xmlns:wps="http://schemas.microsoft.com/office/word/2010/wordprocessingShape" mc:Ignorable="w14 w15 w16se w16cid wp14">
+<w:document xmlns:wpc="http://schemas.microsoft.com/office/word/2010/wordprocessingCanvas" xmlns:mc="http://schemas.openxmlformats.org/markup-compatibility/2006" xmlns:o="urn:schemas-microsoft-com:office:office" xmlns:r="http://schemas.openxmlformats.org/officeDocument/2006/relationships" xmlns:m="http://schemas.openxmlformats.org/officeDocument/2006/math" xmlns:v="urn:schemas-microsoft-com:vml" xmlns:wp14="http://schemas.microsoft.com/office/word/2010/wordprocessingDrawing" xmlns:wp="http://schemas.openxmlformats.org/drawingml/2006/wordprocessingDrawing" xmlns:w10="urn:schemas-microsoft-com:office:word" xmlns:w="http://schemas.openxmlformats.org/wordprocessingml/2006/main" xmlns:w14="http://schemas.microsoft.com/office/word/2010/wordml" xmlns:w15="http://schemas.microsoft.com/office/word/2012/wordml" xmlns:wpg="http://schemas.microsoft.com/office/word/2010/wordprocessingGroup" xmlns:wpi="http://schemas.microsoft.com/office/word/2010/wordprocessingInk" xmlns:wne="http://schemas.microsoft.com/office/word/2006/wordml" xmlns:wps="http://schemas.microsoft.com/office/word/2010/wordprocessingShape" mc:Ignorable="w14 w15 wp14">
   <w:body>
     <w:tbl>
       <w:tblPr>
@@ -201,7 +201,19 @@
         </w:numPr>
       </w:pPr>
       <w:r>
-        <w:t>To be produced to direct X and used in Unity.</w:t>
+        <w:t xml:space="preserve">To be produced in </w:t>
+      </w:r>
+      <w:r>
+        <w:t>Unity</w:t>
+      </w:r>
+      <w:r>
+        <w:t xml:space="preserve"> plugins</w:t>
+      </w:r>
+      <w:r>
+        <w:t xml:space="preserve"> using C++ and C#</w:t>
+      </w:r>
+      <w:r>
+        <w:t>.</w:t>
       </w:r>
     </w:p>
     <w:p/>
@@ -281,15 +293,274 @@
         <w:pStyle w:val="Heading1"/>
       </w:pPr>
       <w:r>
+        <w:rPr>
+          <w:noProof/>
+          <w:lang w:eastAsia="en-GB"/>
+        </w:rPr>
+        <w:drawing>
+          <wp:anchor distT="0" distB="0" distL="114300" distR="114300" simplePos="0" relativeHeight="251661312" behindDoc="0" locked="0" layoutInCell="1" allowOverlap="1" wp14:anchorId="7635F9D2" wp14:editId="5CCB8C62">
+            <wp:simplePos x="0" y="0"/>
+            <wp:positionH relativeFrom="page">
+              <wp:posOffset>4352925</wp:posOffset>
+            </wp:positionH>
+            <wp:positionV relativeFrom="paragraph">
+              <wp:posOffset>240030</wp:posOffset>
+            </wp:positionV>
+            <wp:extent cx="3048000" cy="1803400"/>
+            <wp:effectExtent l="0" t="0" r="0" b="6350"/>
+            <wp:wrapThrough wrapText="bothSides">
+              <wp:wrapPolygon edited="0">
+                <wp:start x="0" y="0"/>
+                <wp:lineTo x="0" y="21448"/>
+                <wp:lineTo x="21465" y="21448"/>
+                <wp:lineTo x="21465" y="0"/>
+                <wp:lineTo x="0" y="0"/>
+              </wp:wrapPolygon>
+            </wp:wrapThrough>
+            <wp:docPr id="3" name="Picture 3"/>
+            <wp:cNvGraphicFramePr>
+              <a:graphicFrameLocks xmlns:a="http://schemas.openxmlformats.org/drawingml/2006/main" noChangeAspect="1"/>
+            </wp:cNvGraphicFramePr>
+            <a:graphic xmlns:a="http://schemas.openxmlformats.org/drawingml/2006/main">
+              <a:graphicData uri="http://schemas.openxmlformats.org/drawingml/2006/picture">
+                <pic:pic xmlns:pic="http://schemas.openxmlformats.org/drawingml/2006/picture">
+                  <pic:nvPicPr>
+                    <pic:cNvPr id="1" name=""/>
+                    <pic:cNvPicPr/>
+                  </pic:nvPicPr>
+                  <pic:blipFill>
+                    <a:blip r:embed="rId7">
+                      <a:extLst>
+                        <a:ext uri="{28A0092B-C50C-407E-A947-70E740481C1C}">
+                          <a14:useLocalDpi xmlns:a14="http://schemas.microsoft.com/office/drawing/2010/main" val="0"/>
+                        </a:ext>
+                      </a:extLst>
+                    </a:blip>
+                    <a:stretch>
+                      <a:fillRect/>
+                    </a:stretch>
+                  </pic:blipFill>
+                  <pic:spPr>
+                    <a:xfrm>
+                      <a:off x="0" y="0"/>
+                      <a:ext cx="3048000" cy="1803400"/>
+                    </a:xfrm>
+                    <a:prstGeom prst="rect">
+                      <a:avLst/>
+                    </a:prstGeom>
+                  </pic:spPr>
+                </pic:pic>
+              </a:graphicData>
+            </a:graphic>
+            <wp14:sizeRelH relativeFrom="margin">
+              <wp14:pctWidth>0</wp14:pctWidth>
+            </wp14:sizeRelH>
+            <wp14:sizeRelV relativeFrom="margin">
+              <wp14:pctHeight>0</wp14:pctHeight>
+            </wp14:sizeRelV>
+          </wp:anchor>
+        </w:drawing>
+      </w:r>
+      <w:r>
         <w:t>Research and background</w:t>
       </w:r>
     </w:p>
     <w:p>
-      <w:pPr>
-        <w:rPr>
-          <w:highlight w:val="yellow"/>
-        </w:rPr>
-      </w:pPr>
+      <w:r>
+        <w:rPr>
+          <w:noProof/>
+          <w:lang w:eastAsia="en-GB"/>
+        </w:rPr>
+        <mc:AlternateContent>
+          <mc:Choice Requires="wps">
+            <w:drawing>
+              <wp:anchor distT="91440" distB="91440" distL="114300" distR="114300" simplePos="0" relativeHeight="251663360" behindDoc="0" locked="0" layoutInCell="1" allowOverlap="1" wp14:anchorId="79CB6CCF" wp14:editId="0AC18DA2">
+                <wp:simplePos x="0" y="0"/>
+                <wp:positionH relativeFrom="page">
+                  <wp:posOffset>4352925</wp:posOffset>
+                </wp:positionH>
+                <wp:positionV relativeFrom="paragraph">
+                  <wp:posOffset>1487170</wp:posOffset>
+                </wp:positionV>
+                <wp:extent cx="3474720" cy="1403985"/>
+                <wp:effectExtent l="0" t="0" r="0" b="0"/>
+                <wp:wrapThrough wrapText="bothSides">
+                  <wp:wrapPolygon edited="0">
+                    <wp:start x="400" y="0"/>
+                    <wp:lineTo x="400" y="21061"/>
+                    <wp:lineTo x="21084" y="21061"/>
+                    <wp:lineTo x="21084" y="0"/>
+                    <wp:lineTo x="400" y="0"/>
+                  </wp:wrapPolygon>
+                </wp:wrapThrough>
+                <wp:docPr id="307" name="Text Box 2"/>
+                <wp:cNvGraphicFramePr>
+                  <a:graphicFrameLocks xmlns:a="http://schemas.openxmlformats.org/drawingml/2006/main"/>
+                </wp:cNvGraphicFramePr>
+                <a:graphic xmlns:a="http://schemas.openxmlformats.org/drawingml/2006/main">
+                  <a:graphicData uri="http://schemas.microsoft.com/office/word/2010/wordprocessingShape">
+                    <wps:wsp>
+                      <wps:cNvSpPr txBox="1">
+                        <a:spLocks noChangeArrowheads="1"/>
+                      </wps:cNvSpPr>
+                      <wps:spPr bwMode="auto">
+                        <a:xfrm>
+                          <a:off x="0" y="0"/>
+                          <a:ext cx="3474720" cy="1403985"/>
+                        </a:xfrm>
+                        <a:prstGeom prst="rect">
+                          <a:avLst/>
+                        </a:prstGeom>
+                        <a:noFill/>
+                        <a:ln w="9525">
+                          <a:noFill/>
+                          <a:miter lim="800000"/>
+                          <a:headEnd/>
+                          <a:tailEnd/>
+                        </a:ln>
+                      </wps:spPr>
+                      <wps:txbx>
+                        <w:txbxContent>
+                          <w:p>
+                            <w:pPr>
+                              <w:pBdr>
+                                <w:top w:val="single" w:sz="24" w:space="8" w:color="4F81BD" w:themeColor="accent1"/>
+                                <w:bottom w:val="single" w:sz="24" w:space="8" w:color="4F81BD" w:themeColor="accent1"/>
+                              </w:pBdr>
+                              <w:rPr>
+                                <w:i/>
+                                <w:iCs/>
+                                <w:color w:val="4F81BD" w:themeColor="accent1"/>
+                                <w:sz w:val="16"/>
+                                <w:szCs w:val="16"/>
+                              </w:rPr>
+                            </w:pPr>
+                            <w:r>
+                              <w:rPr>
+                                <w:i/>
+                                <w:iCs/>
+                                <w:color w:val="4F81BD" w:themeColor="accent1"/>
+                                <w:sz w:val="16"/>
+                                <w:szCs w:val="16"/>
+                              </w:rPr>
+                              <w:t>Figure 1. Showing different weather conditions in Player Unknown battlegrounds</w:t>
+                            </w:r>
+                            <w:r>
+                              <w:rPr>
+                                <w:i/>
+                                <w:iCs/>
+                                <w:color w:val="4F81BD" w:themeColor="accent1"/>
+                                <w:sz w:val="16"/>
+                                <w:szCs w:val="16"/>
+                              </w:rPr>
+                              <w:t xml:space="preserve">, used from </w:t>
+                            </w:r>
+                            <w:hyperlink r:id="rId8" w:history="1">
+                              <w:r>
+                                <w:rPr>
+                                  <w:rStyle w:val="Hyperlink"/>
+                                  <w:sz w:val="16"/>
+                                  <w:szCs w:val="16"/>
+                                </w:rPr>
+                                <w:t>https://allgaming.news/2019/08/22/pubg-update-4-2-out-with-dynamic-weather-destructible-objects/</w:t>
+                              </w:r>
+                            </w:hyperlink>
+                          </w:p>
+                        </w:txbxContent>
+                      </wps:txbx>
+                      <wps:bodyPr rot="0" vert="horz" wrap="square" lIns="91440" tIns="45720" rIns="91440" bIns="45720" anchor="t" anchorCtr="0">
+                        <a:spAutoFit/>
+                      </wps:bodyPr>
+                    </wps:wsp>
+                  </a:graphicData>
+                </a:graphic>
+                <wp14:sizeRelH relativeFrom="margin">
+                  <wp14:pctWidth>58500</wp14:pctWidth>
+                </wp14:sizeRelH>
+                <wp14:sizeRelV relativeFrom="margin">
+                  <wp14:pctHeight>20000</wp14:pctHeight>
+                </wp14:sizeRelV>
+              </wp:anchor>
+            </w:drawing>
+          </mc:Choice>
+          <mc:Fallback>
+            <w:pict>
+              <v:shapetype w14:anchorId="79CB6CCF" id="_x0000_t202" coordsize="21600,21600" o:spt="202" path="m,l,21600r21600,l21600,xe">
+                <v:stroke joinstyle="miter"/>
+                <v:path gradientshapeok="t" o:connecttype="rect"/>
+              </v:shapetype>
+              <v:shape id="Text Box 2" o:spid="_x0000_s1026" type="#_x0000_t202" style="position:absolute;margin-left:342.75pt;margin-top:117.1pt;width:273.6pt;height:110.55pt;z-index:251663360;visibility:visible;mso-wrap-style:square;mso-width-percent:585;mso-height-percent:200;mso-wrap-distance-left:9pt;mso-wrap-distance-top:7.2pt;mso-wrap-distance-right:9pt;mso-wrap-distance-bottom:7.2pt;mso-position-horizontal:absolute;mso-position-horizontal-relative:page;mso-position-vertical:absolute;mso-position-vertical-relative:text;mso-width-percent:585;mso-height-percent:200;mso-width-relative:margin;mso-height-relative:margin;v-text-anchor:top" o:gfxdata="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" filled="f" stroked="f">
+                <v:textbox style="mso-fit-shape-to-text:t">
+                  <w:txbxContent>
+                    <w:p>
+                      <w:pPr>
+                        <w:pBdr>
+                          <w:top w:val="single" w:sz="24" w:space="8" w:color="4F81BD" w:themeColor="accent1"/>
+                          <w:bottom w:val="single" w:sz="24" w:space="8" w:color="4F81BD" w:themeColor="accent1"/>
+                        </w:pBdr>
+                        <w:rPr>
+                          <w:i/>
+                          <w:iCs/>
+                          <w:color w:val="4F81BD" w:themeColor="accent1"/>
+                          <w:sz w:val="16"/>
+                          <w:szCs w:val="16"/>
+                        </w:rPr>
+                      </w:pPr>
+                      <w:r>
+                        <w:rPr>
+                          <w:i/>
+                          <w:iCs/>
+                          <w:color w:val="4F81BD" w:themeColor="accent1"/>
+                          <w:sz w:val="16"/>
+                          <w:szCs w:val="16"/>
+                        </w:rPr>
+                        <w:t>Figure 1. Showing different weather conditions in Player Unknown battlegrounds</w:t>
+                      </w:r>
+                      <w:r>
+                        <w:rPr>
+                          <w:i/>
+                          <w:iCs/>
+                          <w:color w:val="4F81BD" w:themeColor="accent1"/>
+                          <w:sz w:val="16"/>
+                          <w:szCs w:val="16"/>
+                        </w:rPr>
+                        <w:t xml:space="preserve">, used from </w:t>
+                      </w:r>
+                      <w:hyperlink r:id="rId9" w:history="1">
+                        <w:r>
+                          <w:rPr>
+                            <w:rStyle w:val="Hyperlink"/>
+                            <w:sz w:val="16"/>
+                            <w:szCs w:val="16"/>
+                          </w:rPr>
+                          <w:t>https://allgaming.news/2019/08/22/pubg-update-4-2-out-with-dynamic-weather-destructible-objects/</w:t>
+                        </w:r>
+                      </w:hyperlink>
+                    </w:p>
+                  </w:txbxContent>
+                </v:textbox>
+                <w10:wrap type="through" anchorx="page"/>
+              </v:shape>
+            </w:pict>
+          </mc:Fallback>
+        </mc:AlternateContent>
+      </w:r>
+      <w:r>
+        <w:t xml:space="preserve">All modern games will have some sort of weather system, the weather system will have a bigger effect on some compared to other games. Racing games will change drastically on weather conditions, if it’s dry then the car will grip well if its wet the car will have reduced grip and slide more. Shooter games it can change the sound of footsteps, visibility to see other objects </w:t>
+      </w:r>
+      <w:r>
+        <w:t xml:space="preserve">or opponents. Some games will have dynamic weather, this is when the weather will change and alternate between different conditions, for example in </w:t>
+      </w:r>
+      <w:r>
+        <w:t>Player Unknown Battlegrounds there is a dynamic weather system that will change the weather while the game is in play, this means it will start on one condition then change as the match progresses.</w:t>
+      </w:r>
+    </w:p>
+    <w:p/>
+    <w:p>
+      <w:r>
+        <w:lastRenderedPageBreak/>
+        <w:t>As this is the first time creating a plugin for unity there is background research for doing this, Unity has been used throughout the year of the games tech course but never required a plugin to be created.</w:t>
+      </w:r>
     </w:p>
     <w:p>
       <w:pPr>
@@ -387,16 +658,8 @@
         <w:rPr>
           <w:highlight w:val="yellow"/>
         </w:rPr>
-        <w:t xml:space="preserve">What is your project intending to </w:t>
-      </w:r>
-      <w:proofErr w:type="gramStart"/>
-      <w:r>
-        <w:rPr>
-          <w:highlight w:val="yellow"/>
-        </w:rPr>
-        <w:t>achieve ?</w:t>
-      </w:r>
-      <w:proofErr w:type="gramEnd"/>
+        <w:t>What is your project intending to achieve ?</w:t>
+      </w:r>
     </w:p>
     <w:p>
       <w:pPr>
@@ -407,19 +670,10 @@
         </w:numPr>
       </w:pPr>
       <w:r>
-        <w:t xml:space="preserve">To </w:t>
-      </w:r>
-      <w:r>
-        <w:t>produce</w:t>
-      </w:r>
-      <w:r>
-        <w:t xml:space="preserve"> a particle </w:t>
-      </w:r>
-      <w:r>
-        <w:t>system in DirectX</w:t>
-      </w:r>
-      <w:r>
-        <w:t xml:space="preserve"> 11.</w:t>
+        <w:t>To create a plugin for unity</w:t>
+      </w:r>
+      <w:r>
+        <w:t>.</w:t>
       </w:r>
     </w:p>
     <w:p>
@@ -461,7 +715,6 @@
         <w:pStyle w:val="Heading3"/>
       </w:pPr>
       <w:r>
-        <w:lastRenderedPageBreak/>
         <w:t>Research objectives</w:t>
       </w:r>
     </w:p>
@@ -571,7 +824,13 @@
         </w:numPr>
       </w:pPr>
       <w:r>
-        <w:t>Gather a better understanding of DirectX 11.</w:t>
+        <w:t>Gather a be</w:t>
+      </w:r>
+      <w:r>
+        <w:t>tter understanding of Unity plugins</w:t>
+      </w:r>
+      <w:r>
+        <w:t>.</w:t>
       </w:r>
     </w:p>
     <w:p>
@@ -583,7 +842,16 @@
         </w:numPr>
       </w:pPr>
       <w:r>
-        <w:t>Have a better understanding of C++.</w:t>
+        <w:t>Ha</w:t>
+      </w:r>
+      <w:r>
+        <w:t xml:space="preserve">ve </w:t>
+      </w:r>
+      <w:r>
+        <w:t>a better understanding of coding with C++ and C#</w:t>
+      </w:r>
+      <w:r>
+        <w:t>.</w:t>
       </w:r>
     </w:p>
     <w:p>
@@ -612,7 +880,10 @@
     </w:p>
     <w:p>
       <w:r>
-        <w:t>The project will be created on DirectX11 using the windows library</w:t>
+        <w:t>Th</w:t>
+      </w:r>
+      <w:r>
+        <w:t>e project will be created as a unity plugin</w:t>
       </w:r>
       <w:r>
         <w:t>,</w:t>
@@ -621,46 +892,31 @@
         <w:t xml:space="preserve"> </w:t>
       </w:r>
       <w:r>
-        <w:t>t</w:t>
-      </w:r>
-      <w:r>
-        <w:t>his will require C++ coding skills to be used</w:t>
-      </w:r>
-      <w:r>
-        <w:t>, planning the project using a UML</w:t>
-      </w:r>
-      <w:r>
-        <w:t>.</w:t>
+        <w:t xml:space="preserve">I will be using </w:t>
+      </w:r>
+      <w:r>
+        <w:t>GitHub</w:t>
+      </w:r>
+      <w:r>
+        <w:t xml:space="preserve"> a</w:t>
+      </w:r>
+      <w:r>
+        <w:t>s a way of keeping it backed up, allowing me to have the project at any computer with GitHub on it.</w:t>
       </w:r>
       <w:r>
         <w:t xml:space="preserve"> </w:t>
       </w:r>
       <w:r>
-        <w:t xml:space="preserve">I will be using </w:t>
-      </w:r>
-      <w:r>
-        <w:t>GitHub</w:t>
-      </w:r>
-      <w:r>
-        <w:t xml:space="preserve"> a</w:t>
-      </w:r>
-      <w:r>
-        <w:t>s a way of keeping it backed up, allowing me to have the project at any computer with GitHub on it.</w:t>
-      </w:r>
-      <w:r>
-        <w:t xml:space="preserve"> When using DirectX11 the engine will have to be setup to be able to produce objects on screen.</w:t>
-      </w:r>
-      <w:r>
-        <w:t xml:space="preserve"> Once the engine </w:t>
-      </w:r>
-      <w:r>
-        <w:t>is setup the procedure of creating the particles on screen, with the next few steps being creation of a UI and then a pipeline to control the weather system behind the scenes.</w:t>
-      </w:r>
-    </w:p>
-    <w:p>
-      <w:bookmarkStart w:id="0" w:name="_GoBack"/>
-      <w:bookmarkEnd w:id="0"/>
-    </w:p>
+        <w:t xml:space="preserve">I will be using both C++ and C# coding skills with </w:t>
+      </w:r>
+      <w:r>
+        <w:t>managed and native plugins for unity.</w:t>
+      </w:r>
+      <w:r>
+        <w:t xml:space="preserve"> The project will be data driven, this will mean that inputs are easily changed and don’t require a user to go into the code.</w:t>
+      </w:r>
+    </w:p>
+    <w:p/>
     <w:p>
       <w:r>
         <w:rPr>
@@ -939,7 +1195,7 @@
         </w:rPr>
         <w:t xml:space="preserve">We need to see the UWE Harvard style referencing format. You will want to check </w:t>
       </w:r>
-      <w:hyperlink r:id="rId7" w:history="1">
+      <w:hyperlink r:id="rId10" w:history="1">
         <w:r>
           <w:rPr>
             <w:rStyle w:val="Hyperlink"/>
@@ -1030,61 +1286,47 @@
     <w:p/>
     <w:p>
       <w:r>
+        <w:t xml:space="preserve">Author, A. (2009) </w:t>
+      </w:r>
+      <w:r>
+        <w:rPr>
+          <w:i/>
+        </w:rPr>
+        <w:t>A Book About Student Projects</w:t>
+      </w:r>
+      <w:r>
+        <w:t xml:space="preserve">. Publisher. </w:t>
+      </w:r>
+    </w:p>
+    <w:p>
+      <w:r>
+        <w:t xml:space="preserve">Author, B (2008) ‘Journal Article’, </w:t>
+      </w:r>
+      <w:r>
+        <w:rPr>
+          <w:i/>
+        </w:rPr>
+        <w:t>Digital Media Journal</w:t>
+      </w:r>
+      <w:r>
+        <w:t>, 13, pp 13-23</w:t>
+      </w:r>
+    </w:p>
+    <w:p>
+      <w:r>
         <w:lastRenderedPageBreak/>
-        <w:t xml:space="preserve">Author, A. (2009) </w:t>
+        <w:t xml:space="preserve">University of the West of England (2009) </w:t>
       </w:r>
       <w:r>
         <w:rPr>
           <w:i/>
         </w:rPr>
-        <w:t>A Book About Student Projects</w:t>
-      </w:r>
-      <w:r>
-        <w:t xml:space="preserve">. Publisher. </w:t>
-      </w:r>
-    </w:p>
-    <w:p>
-      <w:r>
-        <w:t xml:space="preserve">Author, B (2008) ‘Journal Article’, </w:t>
-      </w:r>
-      <w:r>
-        <w:rPr>
-          <w:i/>
-        </w:rPr>
-        <w:t>Digital Media Journal</w:t>
-      </w:r>
-      <w:r>
-        <w:t>, 13, pp 13-23</w:t>
-      </w:r>
-    </w:p>
-    <w:p>
-      <w:r>
-        <w:t xml:space="preserve">University of the West of England (2009) </w:t>
-      </w:r>
-      <w:r>
-        <w:rPr>
-          <w:i/>
-        </w:rPr>
-        <w:t xml:space="preserve">UWE Library </w:t>
-      </w:r>
-      <w:proofErr w:type="spellStart"/>
-      <w:r>
-        <w:rPr>
-          <w:i/>
-        </w:rPr>
-        <w:t>Services:Study</w:t>
-      </w:r>
-      <w:proofErr w:type="spellEnd"/>
-      <w:r>
-        <w:rPr>
-          <w:i/>
-        </w:rPr>
-        <w:t xml:space="preserve"> skills - The Harvard System </w:t>
+        <w:t xml:space="preserve">UWE Library Services:Study skills - The Harvard System </w:t>
       </w:r>
       <w:r>
         <w:t xml:space="preserve">[Online] Available from </w:t>
       </w:r>
-      <w:hyperlink r:id="rId8" w:history="1">
+      <w:hyperlink r:id="rId11" w:history="1">
         <w:r>
           <w:rPr>
             <w:rStyle w:val="Hyperlink"/>
@@ -1124,9 +1366,9 @@
         <w:tblLook w:val="00A0" w:firstRow="1" w:lastRow="0" w:firstColumn="1" w:lastColumn="0" w:noHBand="0" w:noVBand="0"/>
       </w:tblPr>
       <w:tblGrid>
-        <w:gridCol w:w="1390"/>
-        <w:gridCol w:w="5755"/>
-        <w:gridCol w:w="1145"/>
+        <w:gridCol w:w="1383"/>
+        <w:gridCol w:w="5464"/>
+        <w:gridCol w:w="1443"/>
       </w:tblGrid>
       <w:tr>
         <w:tc>
@@ -1183,17 +1425,15 @@
           </w:p>
           <w:p>
             <w:r>
-              <w:t>….</w:t>
-            </w:r>
-          </w:p>
-          <w:p>
-            <w:r>
-              <w:t>….</w:t>
-            </w:r>
-          </w:p>
-          <w:p>
-            <w:r>
-              <w:t>….</w:t>
+              <w:t>Start producing the plugin – this will require using the reach I have gathered and understanding of the libraries</w:t>
+            </w:r>
+            <w:r>
+              <w:t>, to be applied to the start of my project.</w:t>
+            </w:r>
+          </w:p>
+          <w:p>
+            <w:r>
+              <w:t>Plan what will be needed in the plugin.</w:t>
             </w:r>
           </w:p>
           <w:p/>
@@ -1202,17 +1442,10 @@
           <w:tcPr>
             <w:tcW w:w="1166" w:type="dxa"/>
           </w:tcPr>
-          <w:p>
-            <w:r>
-              <w:t>x</w:t>
-            </w:r>
-            <w:r>
-              <w:t xml:space="preserve"> days</w:t>
-            </w:r>
-          </w:p>
-          <w:p>
-            <w:r>
-              <w:t>x days</w:t>
+          <w:p/>
+          <w:p>
+            <w:r>
+              <w:t xml:space="preserve">Throughout month after proposal hand in </w:t>
             </w:r>
           </w:p>
         </w:tc>
@@ -1232,13 +1465,26 @@
           <w:tcPr>
             <w:tcW w:w="5955" w:type="dxa"/>
           </w:tcPr>
-          <w:p/>
+          <w:p>
+            <w:r>
+              <w:t>Continue working on the plugin – having rain being admitted to have some effect on player character.</w:t>
+            </w:r>
+          </w:p>
+          <w:p>
+            <w:r>
+              <w:t>Transition – working to produce snow from rain.</w:t>
+            </w:r>
+          </w:p>
         </w:tc>
         <w:tc>
           <w:tcPr>
             <w:tcW w:w="1166" w:type="dxa"/>
           </w:tcPr>
-          <w:p/>
+          <w:p>
+            <w:r>
+              <w:t>Throughout month</w:t>
+            </w:r>
+          </w:p>
         </w:tc>
       </w:tr>
       <w:tr>
@@ -1256,13 +1502,31 @@
           <w:tcPr>
             <w:tcW w:w="5955" w:type="dxa"/>
           </w:tcPr>
-          <w:p/>
+          <w:p>
+            <w:r>
+              <w:t>Further work on plugin- transition and snow build up</w:t>
+            </w:r>
+          </w:p>
+          <w:p>
+            <w:r>
+              <w:t>Transition – getting a smooth transition from rain to snow that is driven by a temperature variable, as this variable goes lower the more snow will be produced.</w:t>
+            </w:r>
+          </w:p>
+          <w:p>
+            <w:r>
+              <w:t>Snow build up – when snow falls it builds up on the ground, there will be tracks behind the player that will slowly start to fade out as snow continues to build.</w:t>
+            </w:r>
+          </w:p>
         </w:tc>
         <w:tc>
           <w:tcPr>
             <w:tcW w:w="1166" w:type="dxa"/>
           </w:tcPr>
-          <w:p/>
+          <w:p>
+            <w:r>
+              <w:t>Throughout month</w:t>
+            </w:r>
+          </w:p>
         </w:tc>
       </w:tr>
       <w:tr>
@@ -1280,13 +1544,26 @@
           <w:tcPr>
             <w:tcW w:w="5955" w:type="dxa"/>
           </w:tcPr>
-          <w:p/>
+          <w:p>
+            <w:r>
+              <w:t>Transition – have the opposite effect when the temperature rises the snow will start to melt, having a humidity float will cause fog to appear.</w:t>
+            </w:r>
+          </w:p>
+          <w:p>
+            <w:r>
+              <w:t>Lightning – lightning will appear when enabled but only if it is currently raining with a high temperature.</w:t>
+            </w:r>
+          </w:p>
         </w:tc>
         <w:tc>
           <w:tcPr>
             <w:tcW w:w="1166" w:type="dxa"/>
           </w:tcPr>
-          <w:p/>
+          <w:p>
+            <w:r>
+              <w:t>Throughout month</w:t>
+            </w:r>
+          </w:p>
         </w:tc>
       </w:tr>
       <w:tr>
@@ -1304,13 +1581,21 @@
           <w:tcPr>
             <w:tcW w:w="5955" w:type="dxa"/>
           </w:tcPr>
-          <w:p/>
+          <w:p>
+            <w:r>
+              <w:t>Transition – having slippery ground when turning colder to affect player grip, walking through snow affecting players movement speed.</w:t>
+            </w:r>
+          </w:p>
         </w:tc>
         <w:tc>
           <w:tcPr>
             <w:tcW w:w="1166" w:type="dxa"/>
           </w:tcPr>
-          <w:p/>
+          <w:p>
+            <w:r>
+              <w:t>Throughout month</w:t>
+            </w:r>
+          </w:p>
         </w:tc>
       </w:tr>
       <w:tr>
@@ -1328,13 +1613,21 @@
           <w:tcPr>
             <w:tcW w:w="5955" w:type="dxa"/>
           </w:tcPr>
-          <w:p/>
+          <w:p>
+            <w:r>
+              <w:t xml:space="preserve">Smoothing out the system to run efficient bug testing fixing any problems that occur. </w:t>
+            </w:r>
+          </w:p>
         </w:tc>
         <w:tc>
           <w:tcPr>
             <w:tcW w:w="1166" w:type="dxa"/>
           </w:tcPr>
-          <w:p/>
+          <w:p>
+            <w:r>
+              <w:t>Throughout month</w:t>
+            </w:r>
+          </w:p>
         </w:tc>
       </w:tr>
       <w:tr>
@@ -1354,6 +1647,11 @@
           </w:tcPr>
           <w:p>
             <w:r>
+              <w:t>Continue fixing any problems and polishing, having the project finished.</w:t>
+            </w:r>
+          </w:p>
+          <w:p>
+            <w:r>
               <w:t xml:space="preserve">Hand-in </w:t>
             </w:r>
             <w:r>
@@ -1380,7 +1678,16 @@
           <w:tcPr>
             <w:tcW w:w="1166" w:type="dxa"/>
           </w:tcPr>
-          <w:p/>
+          <w:p>
+            <w:r>
+              <w:t>Throughout month</w:t>
+            </w:r>
+            <w:r>
+              <w:t xml:space="preserve"> before hand in.</w:t>
+            </w:r>
+            <w:bookmarkStart w:id="0" w:name="_GoBack"/>
+            <w:bookmarkEnd w:id="0"/>
+          </w:p>
         </w:tc>
       </w:tr>
     </w:tbl>
@@ -1514,7 +1821,7 @@
               </wp:anchor>
             </w:drawing>
           </mc:Choice>
-          <mc:Fallback>
+          <mc:Fallback xmlns:w16se="http://schemas.microsoft.com/office/word/2015/wordml/symex" xmlns:w16cid="http://schemas.microsoft.com/office/word/2016/wordml/cid" xmlns:am3d="http://schemas.microsoft.com/office/drawing/2017/model3d" xmlns:aink="http://schemas.microsoft.com/office/drawing/2016/ink" xmlns:cx8="http://schemas.microsoft.com/office/drawing/2016/5/14/chartex" xmlns:cx7="http://schemas.microsoft.com/office/drawing/2016/5/13/chartex" xmlns:cx6="http://schemas.microsoft.com/office/drawing/2016/5/12/chartex" xmlns:cx5="http://schemas.microsoft.com/office/drawing/2016/5/11/chartex" xmlns:cx4="http://schemas.microsoft.com/office/drawing/2016/5/10/chartex" xmlns:cx3="http://schemas.microsoft.com/office/drawing/2016/5/9/chartex" xmlns:cx2="http://schemas.microsoft.com/office/drawing/2015/10/21/chartex" xmlns:cx1="http://schemas.microsoft.com/office/drawing/2015/9/8/chartex" xmlns:cx="http://schemas.microsoft.com/office/drawing/2014/chartex">
             <w:pict>
               <v:shapetype w14:anchorId="78E0878F" id="_x0000_t202" coordsize="21600,21600" o:spt="202" path="m,l,21600r21600,l21600,xe">
                 <v:stroke joinstyle="miter"/>
@@ -1606,7 +1913,7 @@
                     </pic:cNvPicPr>
                   </pic:nvPicPr>
                   <pic:blipFill>
-                    <a:blip r:embed="rId9"/>
+                    <a:blip r:embed="rId12"/>
                     <a:srcRect/>
                     <a:stretch>
                       <a:fillRect/>
@@ -2320,22 +2627,14 @@
               <w:rPr>
                 <w:b/>
               </w:rPr>
-              <w:t xml:space="preserve">the </w:t>
-            </w:r>
-            <w:proofErr w:type="gramStart"/>
+              <w:t>the NHS</w:t>
+            </w:r>
             <w:r>
               <w:rPr>
                 <w:b/>
               </w:rPr>
-              <w:t>NHS</w:t>
-            </w:r>
-            <w:r>
-              <w:rPr>
-                <w:b/>
-              </w:rPr>
               <w:t>.</w:t>
             </w:r>
-            <w:proofErr w:type="gramEnd"/>
           </w:p>
         </w:tc>
         <w:tc>
@@ -2602,21 +2901,7 @@
               <w:rPr>
                 <w:color w:val="FF0000"/>
               </w:rPr>
-              <w:t>Does the study involve people who are particularly vulnerable or unable to give informed consent (</w:t>
-            </w:r>
-            <w:proofErr w:type="spellStart"/>
-            <w:r>
-              <w:rPr>
-                <w:color w:val="FF0000"/>
-              </w:rPr>
-              <w:t>eg</w:t>
-            </w:r>
-            <w:proofErr w:type="spellEnd"/>
-            <w:r>
-              <w:rPr>
-                <w:color w:val="FF0000"/>
-              </w:rPr>
-              <w:t>, children or people with learning difficulties)?</w:t>
+              <w:t>Does the study involve people who are particularly vulnerable or unable to give informed consent (eg, children or people with learning difficulties)?</w:t>
             </w:r>
           </w:p>
         </w:tc>
@@ -2752,21 +3037,7 @@
               <w:rPr>
                 <w:color w:val="FF0000"/>
               </w:rPr>
-              <w:t>Could any aspects of the research lead to unethical behaviour by participants or researchers (</w:t>
-            </w:r>
-            <w:proofErr w:type="spellStart"/>
-            <w:r>
-              <w:rPr>
-                <w:color w:val="FF0000"/>
-              </w:rPr>
-              <w:t>eg</w:t>
-            </w:r>
-            <w:proofErr w:type="spellEnd"/>
-            <w:r>
-              <w:rPr>
-                <w:color w:val="FF0000"/>
-              </w:rPr>
-              <w:t>, invasion of privacy, deceit, coercion, fraud, abuse)?</w:t>
+              <w:t>Could any aspects of the research lead to unethical behaviour by participants or researchers (eg, invasion of privacy, deceit, coercion, fraud, abuse)?</w:t>
             </w:r>
           </w:p>
         </w:tc>
@@ -3011,13 +3282,8 @@
       <w:r>
         <w:t xml:space="preserve">, then you must </w:t>
       </w:r>
-      <w:proofErr w:type="gramStart"/>
-      <w:r>
-        <w:t>submit an application</w:t>
-      </w:r>
-      <w:proofErr w:type="gramEnd"/>
-      <w:r>
-        <w:t xml:space="preserve"> </w:t>
+      <w:r>
+        <w:t xml:space="preserve">submit an application </w:t>
       </w:r>
       <w:r>
         <w:t xml:space="preserve">for full ethics approval </w:t>
@@ -3068,7 +3334,7 @@
       <w:r>
         <w:t xml:space="preserve">UWE’s Health and Safety forms webpage at </w:t>
       </w:r>
-      <w:hyperlink r:id="rId10" w:history="1">
+      <w:hyperlink r:id="rId13" w:history="1">
         <w:r>
           <w:rPr>
             <w:rStyle w:val="Hyperlink"/>
@@ -3228,21 +3494,7 @@
               <w:rPr>
                 <w:sz w:val="22"/>
               </w:rPr>
-              <w:t xml:space="preserve">After you have uploaded this form, your supervisor will confirm it has been correctly completed by “marking” it </w:t>
-            </w:r>
-            <w:proofErr w:type="spellStart"/>
-            <w:r>
-              <w:rPr>
-                <w:sz w:val="22"/>
-              </w:rPr>
-              <w:t>as</w:t>
-            </w:r>
-            <w:proofErr w:type="spellEnd"/>
-            <w:r>
-              <w:rPr>
-                <w:sz w:val="22"/>
-              </w:rPr>
-              <w:t xml:space="preserve"> </w:t>
+              <w:t xml:space="preserve">After you have uploaded this form, your supervisor will confirm it has been correctly completed by “marking” it as </w:t>
             </w:r>
             <w:r>
               <w:rPr>
@@ -3295,7 +3547,7 @@
         <w:lastRenderedPageBreak/>
         <w:t xml:space="preserve">Further research ethics guidance is available at </w:t>
       </w:r>
-      <w:hyperlink r:id="rId11" w:history="1">
+      <w:hyperlink r:id="rId14" w:history="1">
         <w:r>
           <w:rPr>
             <w:rStyle w:val="Hyperlink"/>
@@ -3306,8 +3558,8 @@
       </w:hyperlink>
     </w:p>
     <w:sectPr>
-      <w:footerReference w:type="even" r:id="rId12"/>
-      <w:footerReference w:type="default" r:id="rId13"/>
+      <w:footerReference w:type="even" r:id="rId15"/>
+      <w:footerReference w:type="default" r:id="rId16"/>
       <w:pgSz w:w="11900" w:h="16840"/>
       <w:pgMar w:top="1278" w:right="1800" w:bottom="1278" w:left="1800" w:header="708" w:footer="708" w:gutter="0"/>
       <w:cols w:space="708"/>
@@ -3317,7 +3569,7 @@
 </file>
 
 <file path=word/endnotes.xml><?xml version="1.0" encoding="utf-8"?>
-<w:endnotes xmlns:wpc="http://schemas.microsoft.com/office/word/2010/wordprocessingCanvas" xmlns:cx="http://schemas.microsoft.com/office/drawing/2014/chartex" xmlns:cx1="http://schemas.microsoft.com/office/drawing/2015/9/8/chartex" xmlns:cx2="http://schemas.microsoft.com/office/drawing/2015/10/21/chartex" xmlns:cx3="http://schemas.microsoft.com/office/drawing/2016/5/9/chartex" xmlns:cx4="http://schemas.microsoft.com/office/drawing/2016/5/10/chartex" xmlns:cx5="http://schemas.microsoft.com/office/drawing/2016/5/11/chartex" xmlns:cx6="http://schemas.microsoft.com/office/drawing/2016/5/12/chartex" xmlns:cx7="http://schemas.microsoft.com/office/drawing/2016/5/13/chartex" xmlns:cx8="http://schemas.microsoft.com/office/drawing/2016/5/14/chartex" xmlns:mc="http://schemas.openxmlformats.org/markup-compatibility/2006" xmlns:aink="http://schemas.microsoft.com/office/drawing/2016/ink" xmlns:am3d="http://schemas.microsoft.com/office/drawing/2017/model3d" xmlns:o="urn:schemas-microsoft-com:office:office" xmlns:r="http://schemas.openxmlformats.org/officeDocument/2006/relationships" xmlns:m="http://schemas.openxmlformats.org/officeDocument/2006/math" xmlns:v="urn:schemas-microsoft-com:vml" xmlns:wp14="http://schemas.microsoft.com/office/word/2010/wordprocessingDrawing" xmlns:wp="http://schemas.openxmlformats.org/drawingml/2006/wordprocessingDrawing" xmlns:w10="urn:schemas-microsoft-com:office:word" xmlns:w="http://schemas.openxmlformats.org/wordprocessingml/2006/main" xmlns:w14="http://schemas.microsoft.com/office/word/2010/wordml" xmlns:w15="http://schemas.microsoft.com/office/word/2012/wordml" xmlns:w16cid="http://schemas.microsoft.com/office/word/2016/wordml/cid" xmlns:w16se="http://schemas.microsoft.com/office/word/2015/wordml/symex" xmlns:wpg="http://schemas.microsoft.com/office/word/2010/wordprocessingGroup" xmlns:wpi="http://schemas.microsoft.com/office/word/2010/wordprocessingInk" xmlns:wne="http://schemas.microsoft.com/office/word/2006/wordml" xmlns:wps="http://schemas.microsoft.com/office/word/2010/wordprocessingShape" mc:Ignorable="w14 w15 w16se w16cid wp14">
+<w:endnotes xmlns:wpc="http://schemas.microsoft.com/office/word/2010/wordprocessingCanvas" xmlns:mc="http://schemas.openxmlformats.org/markup-compatibility/2006" xmlns:o="urn:schemas-microsoft-com:office:office" xmlns:r="http://schemas.openxmlformats.org/officeDocument/2006/relationships" xmlns:m="http://schemas.openxmlformats.org/officeDocument/2006/math" xmlns:v="urn:schemas-microsoft-com:vml" xmlns:wp14="http://schemas.microsoft.com/office/word/2010/wordprocessingDrawing" xmlns:wp="http://schemas.openxmlformats.org/drawingml/2006/wordprocessingDrawing" xmlns:w10="urn:schemas-microsoft-com:office:word" xmlns:w="http://schemas.openxmlformats.org/wordprocessingml/2006/main" xmlns:w14="http://schemas.microsoft.com/office/word/2010/wordml" xmlns:w15="http://schemas.microsoft.com/office/word/2012/wordml" xmlns:wpg="http://schemas.microsoft.com/office/word/2010/wordprocessingGroup" xmlns:wpi="http://schemas.microsoft.com/office/word/2010/wordprocessingInk" xmlns:wne="http://schemas.microsoft.com/office/word/2006/wordml" xmlns:wps="http://schemas.microsoft.com/office/word/2010/wordprocessingShape" mc:Ignorable="w14 w15 wp14">
   <w:endnote w:type="separator" w:id="-1">
     <w:p>
       <w:r>
@@ -3336,7 +3588,7 @@
 </file>
 
 <file path=word/footer1.xml><?xml version="1.0" encoding="utf-8"?>
-<w:ftr xmlns:wpc="http://schemas.microsoft.com/office/word/2010/wordprocessingCanvas" xmlns:cx="http://schemas.microsoft.com/office/drawing/2014/chartex" xmlns:cx1="http://schemas.microsoft.com/office/drawing/2015/9/8/chartex" xmlns:cx2="http://schemas.microsoft.com/office/drawing/2015/10/21/chartex" xmlns:cx3="http://schemas.microsoft.com/office/drawing/2016/5/9/chartex" xmlns:cx4="http://schemas.microsoft.com/office/drawing/2016/5/10/chartex" xmlns:cx5="http://schemas.microsoft.com/office/drawing/2016/5/11/chartex" xmlns:cx6="http://schemas.microsoft.com/office/drawing/2016/5/12/chartex" xmlns:cx7="http://schemas.microsoft.com/office/drawing/2016/5/13/chartex" xmlns:cx8="http://schemas.microsoft.com/office/drawing/2016/5/14/chartex" xmlns:mc="http://schemas.openxmlformats.org/markup-compatibility/2006" xmlns:aink="http://schemas.microsoft.com/office/drawing/2016/ink" xmlns:am3d="http://schemas.microsoft.com/office/drawing/2017/model3d" xmlns:o="urn:schemas-microsoft-com:office:office" xmlns:r="http://schemas.openxmlformats.org/officeDocument/2006/relationships" xmlns:m="http://schemas.openxmlformats.org/officeDocument/2006/math" xmlns:v="urn:schemas-microsoft-com:vml" xmlns:wp14="http://schemas.microsoft.com/office/word/2010/wordprocessingDrawing" xmlns:wp="http://schemas.openxmlformats.org/drawingml/2006/wordprocessingDrawing" xmlns:w10="urn:schemas-microsoft-com:office:word" xmlns:w="http://schemas.openxmlformats.org/wordprocessingml/2006/main" xmlns:w14="http://schemas.microsoft.com/office/word/2010/wordml" xmlns:w15="http://schemas.microsoft.com/office/word/2012/wordml" xmlns:w16cid="http://schemas.microsoft.com/office/word/2016/wordml/cid" xmlns:w16se="http://schemas.microsoft.com/office/word/2015/wordml/symex" xmlns:wpg="http://schemas.microsoft.com/office/word/2010/wordprocessingGroup" xmlns:wpi="http://schemas.microsoft.com/office/word/2010/wordprocessingInk" xmlns:wne="http://schemas.microsoft.com/office/word/2006/wordml" xmlns:wps="http://schemas.microsoft.com/office/word/2010/wordprocessingShape" mc:Ignorable="w14 w15 w16se w16cid wp14">
+<w:ftr xmlns:wpc="http://schemas.microsoft.com/office/word/2010/wordprocessingCanvas" xmlns:mc="http://schemas.openxmlformats.org/markup-compatibility/2006" xmlns:o="urn:schemas-microsoft-com:office:office" xmlns:r="http://schemas.openxmlformats.org/officeDocument/2006/relationships" xmlns:m="http://schemas.openxmlformats.org/officeDocument/2006/math" xmlns:v="urn:schemas-microsoft-com:vml" xmlns:wp14="http://schemas.microsoft.com/office/word/2010/wordprocessingDrawing" xmlns:wp="http://schemas.openxmlformats.org/drawingml/2006/wordprocessingDrawing" xmlns:w10="urn:schemas-microsoft-com:office:word" xmlns:w="http://schemas.openxmlformats.org/wordprocessingml/2006/main" xmlns:w14="http://schemas.microsoft.com/office/word/2010/wordml" xmlns:w15="http://schemas.microsoft.com/office/word/2012/wordml" xmlns:wpg="http://schemas.microsoft.com/office/word/2010/wordprocessingGroup" xmlns:wpi="http://schemas.microsoft.com/office/word/2010/wordprocessingInk" xmlns:wne="http://schemas.microsoft.com/office/word/2006/wordml" xmlns:wps="http://schemas.microsoft.com/office/word/2010/wordprocessingShape" mc:Ignorable="w14 w15 wp14">
   <w:p>
     <w:pPr>
       <w:pStyle w:val="Footer"/>
@@ -3374,7 +3626,7 @@
 </file>
 
 <file path=word/footer2.xml><?xml version="1.0" encoding="utf-8"?>
-<w:ftr xmlns:wpc="http://schemas.microsoft.com/office/word/2010/wordprocessingCanvas" xmlns:cx="http://schemas.microsoft.com/office/drawing/2014/chartex" xmlns:cx1="http://schemas.microsoft.com/office/drawing/2015/9/8/chartex" xmlns:cx2="http://schemas.microsoft.com/office/drawing/2015/10/21/chartex" xmlns:cx3="http://schemas.microsoft.com/office/drawing/2016/5/9/chartex" xmlns:cx4="http://schemas.microsoft.com/office/drawing/2016/5/10/chartex" xmlns:cx5="http://schemas.microsoft.com/office/drawing/2016/5/11/chartex" xmlns:cx6="http://schemas.microsoft.com/office/drawing/2016/5/12/chartex" xmlns:cx7="http://schemas.microsoft.com/office/drawing/2016/5/13/chartex" xmlns:cx8="http://schemas.microsoft.com/office/drawing/2016/5/14/chartex" xmlns:mc="http://schemas.openxmlformats.org/markup-compatibility/2006" xmlns:aink="http://schemas.microsoft.com/office/drawing/2016/ink" xmlns:am3d="http://schemas.microsoft.com/office/drawing/2017/model3d" xmlns:o="urn:schemas-microsoft-com:office:office" xmlns:r="http://schemas.openxmlformats.org/officeDocument/2006/relationships" xmlns:m="http://schemas.openxmlformats.org/officeDocument/2006/math" xmlns:v="urn:schemas-microsoft-com:vml" xmlns:wp14="http://schemas.microsoft.com/office/word/2010/wordprocessingDrawing" xmlns:wp="http://schemas.openxmlformats.org/drawingml/2006/wordprocessingDrawing" xmlns:w10="urn:schemas-microsoft-com:office:word" xmlns:w="http://schemas.openxmlformats.org/wordprocessingml/2006/main" xmlns:w14="http://schemas.microsoft.com/office/word/2010/wordml" xmlns:w15="http://schemas.microsoft.com/office/word/2012/wordml" xmlns:w16cid="http://schemas.microsoft.com/office/word/2016/wordml/cid" xmlns:w16se="http://schemas.microsoft.com/office/word/2015/wordml/symex" xmlns:wpg="http://schemas.microsoft.com/office/word/2010/wordprocessingGroup" xmlns:wpi="http://schemas.microsoft.com/office/word/2010/wordprocessingInk" xmlns:wne="http://schemas.microsoft.com/office/word/2006/wordml" xmlns:wps="http://schemas.microsoft.com/office/word/2010/wordprocessingShape" mc:Ignorable="w14 w15 w16se w16cid wp14">
+<w:ftr xmlns:wpc="http://schemas.microsoft.com/office/word/2010/wordprocessingCanvas" xmlns:mc="http://schemas.openxmlformats.org/markup-compatibility/2006" xmlns:o="urn:schemas-microsoft-com:office:office" xmlns:r="http://schemas.openxmlformats.org/officeDocument/2006/relationships" xmlns:m="http://schemas.openxmlformats.org/officeDocument/2006/math" xmlns:v="urn:schemas-microsoft-com:vml" xmlns:wp14="http://schemas.microsoft.com/office/word/2010/wordprocessingDrawing" xmlns:wp="http://schemas.openxmlformats.org/drawingml/2006/wordprocessingDrawing" xmlns:w10="urn:schemas-microsoft-com:office:word" xmlns:w="http://schemas.openxmlformats.org/wordprocessingml/2006/main" xmlns:w14="http://schemas.microsoft.com/office/word/2010/wordml" xmlns:w15="http://schemas.microsoft.com/office/word/2012/wordml" xmlns:wpg="http://schemas.microsoft.com/office/word/2010/wordprocessingGroup" xmlns:wpi="http://schemas.microsoft.com/office/word/2010/wordprocessingInk" xmlns:wne="http://schemas.microsoft.com/office/word/2006/wordml" xmlns:wps="http://schemas.microsoft.com/office/word/2010/wordprocessingShape" mc:Ignorable="w14 w15 wp14">
   <w:p>
     <w:pPr>
       <w:pStyle w:val="Footer"/>
@@ -3434,7 +3686,7 @@
 </file>
 
 <file path=word/footnotes.xml><?xml version="1.0" encoding="utf-8"?>
-<w:footnotes xmlns:wpc="http://schemas.microsoft.com/office/word/2010/wordprocessingCanvas" xmlns:cx="http://schemas.microsoft.com/office/drawing/2014/chartex" xmlns:cx1="http://schemas.microsoft.com/office/drawing/2015/9/8/chartex" xmlns:cx2="http://schemas.microsoft.com/office/drawing/2015/10/21/chartex" xmlns:cx3="http://schemas.microsoft.com/office/drawing/2016/5/9/chartex" xmlns:cx4="http://schemas.microsoft.com/office/drawing/2016/5/10/chartex" xmlns:cx5="http://schemas.microsoft.com/office/drawing/2016/5/11/chartex" xmlns:cx6="http://schemas.microsoft.com/office/drawing/2016/5/12/chartex" xmlns:cx7="http://schemas.microsoft.com/office/drawing/2016/5/13/chartex" xmlns:cx8="http://schemas.microsoft.com/office/drawing/2016/5/14/chartex" xmlns:mc="http://schemas.openxmlformats.org/markup-compatibility/2006" xmlns:aink="http://schemas.microsoft.com/office/drawing/2016/ink" xmlns:am3d="http://schemas.microsoft.com/office/drawing/2017/model3d" xmlns:o="urn:schemas-microsoft-com:office:office" xmlns:r="http://schemas.openxmlformats.org/officeDocument/2006/relationships" xmlns:m="http://schemas.openxmlformats.org/officeDocument/2006/math" xmlns:v="urn:schemas-microsoft-com:vml" xmlns:wp14="http://schemas.microsoft.com/office/word/2010/wordprocessingDrawing" xmlns:wp="http://schemas.openxmlformats.org/drawingml/2006/wordprocessingDrawing" xmlns:w10="urn:schemas-microsoft-com:office:word" xmlns:w="http://schemas.openxmlformats.org/wordprocessingml/2006/main" xmlns:w14="http://schemas.microsoft.com/office/word/2010/wordml" xmlns:w15="http://schemas.microsoft.com/office/word/2012/wordml" xmlns:w16cid="http://schemas.microsoft.com/office/word/2016/wordml/cid" xmlns:w16se="http://schemas.microsoft.com/office/word/2015/wordml/symex" xmlns:wpg="http://schemas.microsoft.com/office/word/2010/wordprocessingGroup" xmlns:wpi="http://schemas.microsoft.com/office/word/2010/wordprocessingInk" xmlns:wne="http://schemas.microsoft.com/office/word/2006/wordml" xmlns:wps="http://schemas.microsoft.com/office/word/2010/wordprocessingShape" mc:Ignorable="w14 w15 w16se w16cid wp14">
+<w:footnotes xmlns:wpc="http://schemas.microsoft.com/office/word/2010/wordprocessingCanvas" xmlns:mc="http://schemas.openxmlformats.org/markup-compatibility/2006" xmlns:o="urn:schemas-microsoft-com:office:office" xmlns:r="http://schemas.openxmlformats.org/officeDocument/2006/relationships" xmlns:m="http://schemas.openxmlformats.org/officeDocument/2006/math" xmlns:v="urn:schemas-microsoft-com:vml" xmlns:wp14="http://schemas.microsoft.com/office/word/2010/wordprocessingDrawing" xmlns:wp="http://schemas.openxmlformats.org/drawingml/2006/wordprocessingDrawing" xmlns:w10="urn:schemas-microsoft-com:office:word" xmlns:w="http://schemas.openxmlformats.org/wordprocessingml/2006/main" xmlns:w14="http://schemas.microsoft.com/office/word/2010/wordml" xmlns:w15="http://schemas.microsoft.com/office/word/2012/wordml" xmlns:wpg="http://schemas.microsoft.com/office/word/2010/wordprocessingGroup" xmlns:wpi="http://schemas.microsoft.com/office/word/2010/wordprocessingInk" xmlns:wne="http://schemas.microsoft.com/office/word/2006/wordml" xmlns:wps="http://schemas.microsoft.com/office/word/2010/wordprocessingShape" mc:Ignorable="w14 w15 wp14">
   <w:footnote w:type="separator" w:id="-1">
     <w:p>
       <w:r>
@@ -3453,7 +3705,7 @@
 </file>
 
 <file path=word/numbering.xml><?xml version="1.0" encoding="utf-8"?>
-<w:numbering xmlns:wpc="http://schemas.microsoft.com/office/word/2010/wordprocessingCanvas" xmlns:cx="http://schemas.microsoft.com/office/drawing/2014/chartex" xmlns:cx1="http://schemas.microsoft.com/office/drawing/2015/9/8/chartex" xmlns:cx2="http://schemas.microsoft.com/office/drawing/2015/10/21/chartex" xmlns:cx3="http://schemas.microsoft.com/office/drawing/2016/5/9/chartex" xmlns:cx4="http://schemas.microsoft.com/office/drawing/2016/5/10/chartex" xmlns:cx5="http://schemas.microsoft.com/office/drawing/2016/5/11/chartex" xmlns:cx6="http://schemas.microsoft.com/office/drawing/2016/5/12/chartex" xmlns:cx7="http://schemas.microsoft.com/office/drawing/2016/5/13/chartex" xmlns:cx8="http://schemas.microsoft.com/office/drawing/2016/5/14/chartex" xmlns:mc="http://schemas.openxmlformats.org/markup-compatibility/2006" xmlns:aink="http://schemas.microsoft.com/office/drawing/2016/ink" xmlns:am3d="http://schemas.microsoft.com/office/drawing/2017/model3d" xmlns:o="urn:schemas-microsoft-com:office:office" xmlns:r="http://schemas.openxmlformats.org/officeDocument/2006/relationships" xmlns:m="http://schemas.openxmlformats.org/officeDocument/2006/math" xmlns:v="urn:schemas-microsoft-com:vml" xmlns:wp14="http://schemas.microsoft.com/office/word/2010/wordprocessingDrawing" xmlns:wp="http://schemas.openxmlformats.org/drawingml/2006/wordprocessingDrawing" xmlns:w10="urn:schemas-microsoft-com:office:word" xmlns:w="http://schemas.openxmlformats.org/wordprocessingml/2006/main" xmlns:w14="http://schemas.microsoft.com/office/word/2010/wordml" xmlns:w15="http://schemas.microsoft.com/office/word/2012/wordml" xmlns:w16cid="http://schemas.microsoft.com/office/word/2016/wordml/cid" xmlns:w16se="http://schemas.microsoft.com/office/word/2015/wordml/symex" xmlns:wpg="http://schemas.microsoft.com/office/word/2010/wordprocessingGroup" xmlns:wpi="http://schemas.microsoft.com/office/word/2010/wordprocessingInk" xmlns:wne="http://schemas.microsoft.com/office/word/2006/wordml" xmlns:wps="http://schemas.microsoft.com/office/word/2010/wordprocessingShape" mc:Ignorable="w14 w15 w16se w16cid wp14">
+<w:numbering xmlns:wpc="http://schemas.microsoft.com/office/word/2010/wordprocessingCanvas" xmlns:mc="http://schemas.openxmlformats.org/markup-compatibility/2006" xmlns:o="urn:schemas-microsoft-com:office:office" xmlns:r="http://schemas.openxmlformats.org/officeDocument/2006/relationships" xmlns:m="http://schemas.openxmlformats.org/officeDocument/2006/math" xmlns:v="urn:schemas-microsoft-com:vml" xmlns:wp14="http://schemas.microsoft.com/office/word/2010/wordprocessingDrawing" xmlns:wp="http://schemas.openxmlformats.org/drawingml/2006/wordprocessingDrawing" xmlns:w10="urn:schemas-microsoft-com:office:word" xmlns:w="http://schemas.openxmlformats.org/wordprocessingml/2006/main" xmlns:w14="http://schemas.microsoft.com/office/word/2010/wordml" xmlns:w15="http://schemas.microsoft.com/office/word/2012/wordml" xmlns:wpg="http://schemas.microsoft.com/office/word/2010/wordprocessingGroup" xmlns:wpi="http://schemas.microsoft.com/office/word/2010/wordprocessingInk" xmlns:wne="http://schemas.microsoft.com/office/word/2006/wordml" xmlns:wps="http://schemas.microsoft.com/office/word/2010/wordprocessingShape" mc:Ignorable="w14 w15 wp14">
   <w:abstractNum w:abstractNumId="0" w15:restartNumberingAfterBreak="0">
     <w:nsid w:val="0D593051"/>
     <w:multiLevelType w:val="hybridMultilevel"/>
@@ -4270,7 +4522,7 @@
 </file>
 
 <file path=word/styles.xml><?xml version="1.0" encoding="utf-8"?>
-<w:styles xmlns:mc="http://schemas.openxmlformats.org/markup-compatibility/2006" xmlns:r="http://schemas.openxmlformats.org/officeDocument/2006/relationships" xmlns:w="http://schemas.openxmlformats.org/wordprocessingml/2006/main" xmlns:w14="http://schemas.microsoft.com/office/word/2010/wordml" xmlns:w15="http://schemas.microsoft.com/office/word/2012/wordml" xmlns:w16cid="http://schemas.microsoft.com/office/word/2016/wordml/cid" xmlns:w16se="http://schemas.microsoft.com/office/word/2015/wordml/symex" mc:Ignorable="w14 w15 w16se w16cid">
+<w:styles xmlns:mc="http://schemas.openxmlformats.org/markup-compatibility/2006" xmlns:r="http://schemas.openxmlformats.org/officeDocument/2006/relationships" xmlns:w="http://schemas.openxmlformats.org/wordprocessingml/2006/main" xmlns:w14="http://schemas.microsoft.com/office/word/2010/wordml" xmlns:w15="http://schemas.microsoft.com/office/word/2012/wordml" mc:Ignorable="w14 w15">
   <w:docDefaults>
     <w:rPrDefault>
       <w:rPr>
@@ -4282,7 +4534,7 @@
     </w:rPrDefault>
     <w:pPrDefault/>
   </w:docDefaults>
-  <w:latentStyles w:defLockedState="0" w:defUIPriority="0" w:defSemiHidden="0" w:defUnhideWhenUsed="0" w:defQFormat="0" w:count="375">
+  <w:latentStyles w:defLockedState="0" w:defUIPriority="0" w:defSemiHidden="0" w:defUnhideWhenUsed="0" w:defQFormat="0" w:count="371">
     <w:lsdException w:name="index 1" w:semiHidden="1" w:unhideWhenUsed="1"/>
     <w:lsdException w:name="index 7" w:semiHidden="1" w:unhideWhenUsed="1"/>
     <w:lsdException w:name="index 8" w:semiHidden="1" w:unhideWhenUsed="1"/>
@@ -4363,6 +4615,7 @@
     <w:lsdException w:name="HTML Sample" w:semiHidden="1" w:unhideWhenUsed="1"/>
     <w:lsdException w:name="HTML Typewriter" w:semiHidden="1" w:unhideWhenUsed="1"/>
     <w:lsdException w:name="HTML Variable" w:semiHidden="1" w:unhideWhenUsed="1"/>
+    <w:lsdException w:name="Normal Table" w:semiHidden="1" w:unhideWhenUsed="1"/>
     <w:lsdException w:name="annotation subject" w:semiHidden="1" w:unhideWhenUsed="1"/>
     <w:lsdException w:name="No List" w:semiHidden="1" w:unhideWhenUsed="1"/>
     <w:lsdException w:name="Outline List 1" w:semiHidden="1" w:unhideWhenUsed="1"/>
@@ -4406,8 +4659,10 @@
     <w:lsdException w:name="Table Elegant" w:semiHidden="1" w:unhideWhenUsed="1"/>
     <w:lsdException w:name="Table Professional" w:semiHidden="1" w:unhideWhenUsed="1"/>
     <w:lsdException w:name="Table Subtle 1" w:semiHidden="1" w:unhideWhenUsed="1"/>
+    <w:lsdException w:name="Table Subtle 2" w:semiHidden="1" w:unhideWhenUsed="1"/>
     <w:lsdException w:name="Table Web 1" w:semiHidden="1" w:unhideWhenUsed="1"/>
     <w:lsdException w:name="Table Web 2" w:semiHidden="1" w:unhideWhenUsed="1"/>
+    <w:lsdException w:name="Table Web 3" w:semiHidden="1" w:unhideWhenUsed="1"/>
     <w:lsdException w:name="Balloon Text" w:semiHidden="1" w:unhideWhenUsed="1"/>
     <w:lsdException w:name="Table Theme" w:semiHidden="1" w:unhideWhenUsed="1"/>
     <w:lsdException w:name="Placeholder Text" w:semiHidden="1"/>
@@ -4427,6 +4682,10 @@
     <w:lsdException w:name="Colorful Grid"/>
     <w:lsdException w:name="Light Shading Accent 1"/>
     <w:lsdException w:name="Light List Accent 1"/>
+    <w:lsdException w:name="Light Grid Accent 1"/>
+    <w:lsdException w:name="Medium Shading 1 Accent 1"/>
+    <w:lsdException w:name="Medium Shading 2 Accent 1"/>
+    <w:lsdException w:name="Medium List 1 Accent 1"/>
     <w:lsdException w:name="Revision" w:semiHidden="1"/>
     <w:lsdException w:name="Medium List 2 Accent 1"/>
     <w:lsdException w:name="Medium Grid 1 Accent 1"/>
@@ -4502,6 +4761,10 @@
     <w:lsdException w:name="Medium Grid 1 Accent 6"/>
     <w:lsdException w:name="Medium Grid 2 Accent 6"/>
     <w:lsdException w:name="Medium Grid 3 Accent 6"/>
+    <w:lsdException w:name="Dark List Accent 6"/>
+    <w:lsdException w:name="Colorful Shading Accent 6"/>
+    <w:lsdException w:name="Colorful List Accent 6"/>
+    <w:lsdException w:name="Colorful Grid Accent 6"/>
     <w:lsdException w:name="Bibliography" w:semiHidden="1" w:unhideWhenUsed="1"/>
     <w:lsdException w:name="TOC Heading" w:semiHidden="1" w:unhideWhenUsed="1"/>
     <w:lsdException w:name="Grid Table 4" w:uiPriority="49"/>
@@ -4599,10 +4862,6 @@
     <w:lsdException w:name="List Table 5 Dark Accent 6" w:uiPriority="50"/>
     <w:lsdException w:name="List Table 6 Colorful Accent 6" w:uiPriority="51"/>
     <w:lsdException w:name="List Table 7 Colorful Accent 6" w:uiPriority="52"/>
-    <w:lsdException w:name="Mention" w:semiHidden="1" w:uiPriority="99" w:unhideWhenUsed="1"/>
-    <w:lsdException w:name="Smart Hyperlink" w:semiHidden="1" w:uiPriority="99" w:unhideWhenUsed="1"/>
-    <w:lsdException w:name="Hashtag" w:semiHidden="1" w:uiPriority="99" w:unhideWhenUsed="1"/>
-    <w:lsdException w:name="Unresolved Mention" w:semiHidden="1" w:uiPriority="99" w:unhideWhenUsed="1"/>
   </w:latentStyles>
   <w:style w:type="paragraph" w:default="1" w:styleId="Normal">
     <w:name w:val="Normal"/>

</xml_diff>